<commit_message>
Update Result Website Interface
</commit_message>
<xml_diff>
--- a/DoAnCuoiKy/Result Website Interface.docx
+++ b/DoAnCuoiKy/Result Website Interface.docx
@@ -122,18 +122,18 @@
           <w:lang w:val="vi-VN"/>
         </w:rPr>
         <w:drawing>
-          <wp:anchor distT="0" distB="0" distL="114300" distR="114300" simplePos="0" relativeHeight="251658240" behindDoc="0" locked="0" layoutInCell="1" allowOverlap="1">
+          <wp:anchor distT="0" distB="0" distL="114300" distR="114300" simplePos="0" relativeHeight="251662336" behindDoc="0" locked="0" layoutInCell="1" allowOverlap="1">
             <wp:simplePos x="0" y="0"/>
             <wp:positionH relativeFrom="column">
-              <wp:posOffset>29497</wp:posOffset>
+              <wp:posOffset>22123</wp:posOffset>
             </wp:positionH>
             <wp:positionV relativeFrom="paragraph">
-              <wp:posOffset>184355</wp:posOffset>
+              <wp:posOffset>181610</wp:posOffset>
             </wp:positionV>
-            <wp:extent cx="5943600" cy="3211195"/>
-            <wp:effectExtent l="0" t="0" r="0" b="1905"/>
+            <wp:extent cx="5937885" cy="3200400"/>
+            <wp:effectExtent l="0" t="0" r="5715" b="0"/>
             <wp:wrapSquare wrapText="bothSides"/>
-            <wp:docPr id="1" name="Picture 1"/>
+            <wp:docPr id="5" name="Picture 5"/>
             <wp:cNvGraphicFramePr>
               <a:graphicFrameLocks xmlns:a="http://schemas.openxmlformats.org/drawingml/2006/main" noChangeAspect="1"/>
             </wp:cNvGraphicFramePr>
@@ -141,7 +141,7 @@
               <a:graphicData uri="http://schemas.openxmlformats.org/drawingml/2006/picture">
                 <pic:pic xmlns:pic="http://schemas.openxmlformats.org/drawingml/2006/picture">
                   <pic:nvPicPr>
-                    <pic:cNvPr id="1" name="Picture 1"/>
+                    <pic:cNvPr id="5" name="Picture 5"/>
                     <pic:cNvPicPr/>
                   </pic:nvPicPr>
                   <pic:blipFill>
@@ -159,7 +159,7 @@
                   <pic:spPr>
                     <a:xfrm>
                       <a:off x="0" y="0"/>
-                      <a:ext cx="5943600" cy="3211195"/>
+                      <a:ext cx="5937885" cy="3200400"/>
                     </a:xfrm>
                     <a:prstGeom prst="rect">
                       <a:avLst/>
@@ -644,6 +644,22 @@
     </w:p>
     <w:p>
       <w:pPr>
+        <w:rPr>
+          <w:rFonts w:ascii="Times New Roman" w:hAnsi="Times New Roman" w:cs="Times New Roman"/>
+          <w:lang w:val="vi-VN"/>
+        </w:rPr>
+      </w:pPr>
+    </w:p>
+    <w:p>
+      <w:pPr>
+        <w:rPr>
+          <w:rFonts w:ascii="Times New Roman" w:hAnsi="Times New Roman" w:cs="Times New Roman"/>
+          <w:lang w:val="vi-VN"/>
+        </w:rPr>
+      </w:pPr>
+    </w:p>
+    <w:p>
+      <w:pPr>
         <w:pStyle w:val="ListParagraph"/>
         <w:numPr>
           <w:ilvl w:val="0"/>
@@ -677,18 +693,18 @@
           <w:lang w:val="vi-VN"/>
         </w:rPr>
         <w:drawing>
-          <wp:anchor distT="0" distB="0" distL="114300" distR="114300" simplePos="0" relativeHeight="251661312" behindDoc="0" locked="0" layoutInCell="1" allowOverlap="1">
+          <wp:anchor distT="0" distB="0" distL="114300" distR="114300" simplePos="0" relativeHeight="251663360" behindDoc="0" locked="0" layoutInCell="1" allowOverlap="1">
             <wp:simplePos x="0" y="0"/>
             <wp:positionH relativeFrom="column">
-              <wp:posOffset>95865</wp:posOffset>
+              <wp:posOffset>7375</wp:posOffset>
             </wp:positionH>
             <wp:positionV relativeFrom="paragraph">
-              <wp:posOffset>175260</wp:posOffset>
+              <wp:posOffset>258096</wp:posOffset>
             </wp:positionV>
-            <wp:extent cx="5943600" cy="3215640"/>
-            <wp:effectExtent l="0" t="0" r="0" b="0"/>
+            <wp:extent cx="5943600" cy="3211195"/>
+            <wp:effectExtent l="0" t="0" r="0" b="1905"/>
             <wp:wrapSquare wrapText="bothSides"/>
-            <wp:docPr id="4" name="Picture 4"/>
+            <wp:docPr id="6" name="Picture 6"/>
             <wp:cNvGraphicFramePr>
               <a:graphicFrameLocks xmlns:a="http://schemas.openxmlformats.org/drawingml/2006/main" noChangeAspect="1"/>
             </wp:cNvGraphicFramePr>
@@ -696,7 +712,7 @@
               <a:graphicData uri="http://schemas.openxmlformats.org/drawingml/2006/picture">
                 <pic:pic xmlns:pic="http://schemas.openxmlformats.org/drawingml/2006/picture">
                   <pic:nvPicPr>
-                    <pic:cNvPr id="4" name="Picture 4"/>
+                    <pic:cNvPr id="6" name="Picture 6"/>
                     <pic:cNvPicPr/>
                   </pic:nvPicPr>
                   <pic:blipFill>
@@ -714,7 +730,7 @@
                   <pic:spPr>
                     <a:xfrm>
                       <a:off x="0" y="0"/>
-                      <a:ext cx="5943600" cy="3215640"/>
+                      <a:ext cx="5943600" cy="3211195"/>
                     </a:xfrm>
                     <a:prstGeom prst="rect">
                       <a:avLst/>
@@ -736,6 +752,848 @@
     <w:p>
       <w:pPr>
         <w:ind w:left="360"/>
+        <w:rPr>
+          <w:rFonts w:ascii="Times New Roman" w:hAnsi="Times New Roman" w:cs="Times New Roman"/>
+          <w:lang w:val="vi-VN"/>
+        </w:rPr>
+      </w:pPr>
+    </w:p>
+    <w:p>
+      <w:pPr>
+        <w:ind w:left="360"/>
+        <w:rPr>
+          <w:rFonts w:ascii="Times New Roman" w:hAnsi="Times New Roman" w:cs="Times New Roman"/>
+          <w:lang w:val="vi-VN"/>
+        </w:rPr>
+      </w:pPr>
+    </w:p>
+    <w:p>
+      <w:pPr>
+        <w:ind w:left="360"/>
+        <w:rPr>
+          <w:rFonts w:ascii="Times New Roman" w:hAnsi="Times New Roman" w:cs="Times New Roman"/>
+          <w:lang w:val="vi-VN"/>
+        </w:rPr>
+      </w:pPr>
+    </w:p>
+    <w:p>
+      <w:pPr>
+        <w:ind w:left="360"/>
+        <w:rPr>
+          <w:rFonts w:ascii="Times New Roman" w:hAnsi="Times New Roman" w:cs="Times New Roman"/>
+          <w:lang w:val="vi-VN"/>
+        </w:rPr>
+      </w:pPr>
+    </w:p>
+    <w:p>
+      <w:pPr>
+        <w:ind w:left="360"/>
+        <w:rPr>
+          <w:rFonts w:ascii="Times New Roman" w:hAnsi="Times New Roman" w:cs="Times New Roman"/>
+          <w:lang w:val="vi-VN"/>
+        </w:rPr>
+      </w:pPr>
+    </w:p>
+    <w:p>
+      <w:pPr>
+        <w:pStyle w:val="ListParagraph"/>
+        <w:numPr>
+          <w:ilvl w:val="0"/>
+          <w:numId w:val="1"/>
+        </w:numPr>
+        <w:rPr>
+          <w:rFonts w:ascii="Times New Roman" w:hAnsi="Times New Roman" w:cs="Times New Roman"/>
+          <w:lang w:val="vi-VN"/>
+        </w:rPr>
+      </w:pPr>
+      <w:r>
+        <w:rPr>
+          <w:rFonts w:ascii="Times New Roman" w:hAnsi="Times New Roman" w:cs="Times New Roman"/>
+          <w:lang w:val="vi-VN"/>
+        </w:rPr>
+        <w:lastRenderedPageBreak/>
+        <w:t>Giao diện Search Books</w:t>
+      </w:r>
+    </w:p>
+    <w:p>
+      <w:pPr>
+        <w:pStyle w:val="ListParagraph"/>
+        <w:rPr>
+          <w:rFonts w:ascii="Times New Roman" w:hAnsi="Times New Roman" w:cs="Times New Roman"/>
+          <w:lang w:val="vi-VN"/>
+        </w:rPr>
+      </w:pPr>
+      <w:r>
+        <w:rPr>
+          <w:rFonts w:ascii="Times New Roman" w:hAnsi="Times New Roman" w:cs="Times New Roman"/>
+          <w:noProof/>
+          <w:lang w:val="vi-VN"/>
+        </w:rPr>
+        <w:drawing>
+          <wp:anchor distT="0" distB="0" distL="114300" distR="114300" simplePos="0" relativeHeight="251664384" behindDoc="0" locked="0" layoutInCell="1" allowOverlap="1">
+            <wp:simplePos x="0" y="0"/>
+            <wp:positionH relativeFrom="column">
+              <wp:posOffset>-7374</wp:posOffset>
+            </wp:positionH>
+            <wp:positionV relativeFrom="paragraph">
+              <wp:posOffset>179070</wp:posOffset>
+            </wp:positionV>
+            <wp:extent cx="5943600" cy="1762760"/>
+            <wp:effectExtent l="0" t="0" r="0" b="2540"/>
+            <wp:wrapSquare wrapText="bothSides"/>
+            <wp:docPr id="7" name="Picture 7"/>
+            <wp:cNvGraphicFramePr>
+              <a:graphicFrameLocks xmlns:a="http://schemas.openxmlformats.org/drawingml/2006/main" noChangeAspect="1"/>
+            </wp:cNvGraphicFramePr>
+            <a:graphic xmlns:a="http://schemas.openxmlformats.org/drawingml/2006/main">
+              <a:graphicData uri="http://schemas.openxmlformats.org/drawingml/2006/picture">
+                <pic:pic xmlns:pic="http://schemas.openxmlformats.org/drawingml/2006/picture">
+                  <pic:nvPicPr>
+                    <pic:cNvPr id="7" name="Picture 7"/>
+                    <pic:cNvPicPr/>
+                  </pic:nvPicPr>
+                  <pic:blipFill>
+                    <a:blip r:embed="rId9" cstate="print">
+                      <a:extLst>
+                        <a:ext uri="{28A0092B-C50C-407E-A947-70E740481C1C}">
+                          <a14:useLocalDpi xmlns:a14="http://schemas.microsoft.com/office/drawing/2010/main" val="0"/>
+                        </a:ext>
+                      </a:extLst>
+                    </a:blip>
+                    <a:stretch>
+                      <a:fillRect/>
+                    </a:stretch>
+                  </pic:blipFill>
+                  <pic:spPr>
+                    <a:xfrm>
+                      <a:off x="0" y="0"/>
+                      <a:ext cx="5943600" cy="1762760"/>
+                    </a:xfrm>
+                    <a:prstGeom prst="rect">
+                      <a:avLst/>
+                    </a:prstGeom>
+                  </pic:spPr>
+                </pic:pic>
+              </a:graphicData>
+            </a:graphic>
+            <wp14:sizeRelH relativeFrom="page">
+              <wp14:pctWidth>0</wp14:pctWidth>
+            </wp14:sizeRelH>
+            <wp14:sizeRelV relativeFrom="page">
+              <wp14:pctHeight>0</wp14:pctHeight>
+            </wp14:sizeRelV>
+          </wp:anchor>
+        </w:drawing>
+      </w:r>
+    </w:p>
+    <w:p>
+      <w:pPr>
+        <w:pStyle w:val="ListParagraph"/>
+        <w:rPr>
+          <w:rFonts w:ascii="Times New Roman" w:hAnsi="Times New Roman" w:cs="Times New Roman"/>
+          <w:lang w:val="vi-VN"/>
+        </w:rPr>
+      </w:pPr>
+    </w:p>
+    <w:p>
+      <w:pPr>
+        <w:pStyle w:val="ListParagraph"/>
+        <w:numPr>
+          <w:ilvl w:val="0"/>
+          <w:numId w:val="1"/>
+        </w:numPr>
+        <w:rPr>
+          <w:rFonts w:ascii="Times New Roman" w:hAnsi="Times New Roman" w:cs="Times New Roman"/>
+          <w:lang w:val="vi-VN"/>
+        </w:rPr>
+      </w:pPr>
+      <w:r>
+        <w:rPr>
+          <w:rFonts w:ascii="Times New Roman" w:hAnsi="Times New Roman" w:cs="Times New Roman"/>
+          <w:lang w:val="vi-VN"/>
+        </w:rPr>
+        <w:t>Giao diện Available Books</w:t>
+      </w:r>
+    </w:p>
+    <w:p>
+      <w:pPr>
+        <w:pStyle w:val="ListParagraph"/>
+        <w:rPr>
+          <w:rFonts w:ascii="Times New Roman" w:hAnsi="Times New Roman" w:cs="Times New Roman"/>
+          <w:lang w:val="vi-VN"/>
+        </w:rPr>
+      </w:pPr>
+      <w:r>
+        <w:rPr>
+          <w:rFonts w:ascii="Times New Roman" w:hAnsi="Times New Roman" w:cs="Times New Roman"/>
+          <w:noProof/>
+          <w:lang w:val="vi-VN"/>
+        </w:rPr>
+        <w:drawing>
+          <wp:anchor distT="0" distB="0" distL="114300" distR="114300" simplePos="0" relativeHeight="251665408" behindDoc="0" locked="0" layoutInCell="1" allowOverlap="1">
+            <wp:simplePos x="0" y="0"/>
+            <wp:positionH relativeFrom="column">
+              <wp:posOffset>-7374</wp:posOffset>
+            </wp:positionH>
+            <wp:positionV relativeFrom="paragraph">
+              <wp:posOffset>177800</wp:posOffset>
+            </wp:positionV>
+            <wp:extent cx="5943600" cy="2204085"/>
+            <wp:effectExtent l="0" t="0" r="0" b="5715"/>
+            <wp:wrapSquare wrapText="bothSides"/>
+            <wp:docPr id="8" name="Picture 8"/>
+            <wp:cNvGraphicFramePr>
+              <a:graphicFrameLocks xmlns:a="http://schemas.openxmlformats.org/drawingml/2006/main" noChangeAspect="1"/>
+            </wp:cNvGraphicFramePr>
+            <a:graphic xmlns:a="http://schemas.openxmlformats.org/drawingml/2006/main">
+              <a:graphicData uri="http://schemas.openxmlformats.org/drawingml/2006/picture">
+                <pic:pic xmlns:pic="http://schemas.openxmlformats.org/drawingml/2006/picture">
+                  <pic:nvPicPr>
+                    <pic:cNvPr id="8" name="Picture 8"/>
+                    <pic:cNvPicPr/>
+                  </pic:nvPicPr>
+                  <pic:blipFill>
+                    <a:blip r:embed="rId10" cstate="print">
+                      <a:extLst>
+                        <a:ext uri="{28A0092B-C50C-407E-A947-70E740481C1C}">
+                          <a14:useLocalDpi xmlns:a14="http://schemas.microsoft.com/office/drawing/2010/main" val="0"/>
+                        </a:ext>
+                      </a:extLst>
+                    </a:blip>
+                    <a:stretch>
+                      <a:fillRect/>
+                    </a:stretch>
+                  </pic:blipFill>
+                  <pic:spPr>
+                    <a:xfrm>
+                      <a:off x="0" y="0"/>
+                      <a:ext cx="5943600" cy="2204085"/>
+                    </a:xfrm>
+                    <a:prstGeom prst="rect">
+                      <a:avLst/>
+                    </a:prstGeom>
+                  </pic:spPr>
+                </pic:pic>
+              </a:graphicData>
+            </a:graphic>
+            <wp14:sizeRelH relativeFrom="page">
+              <wp14:pctWidth>0</wp14:pctWidth>
+            </wp14:sizeRelH>
+            <wp14:sizeRelV relativeFrom="page">
+              <wp14:pctHeight>0</wp14:pctHeight>
+            </wp14:sizeRelV>
+          </wp:anchor>
+        </w:drawing>
+      </w:r>
+    </w:p>
+    <w:p>
+      <w:pPr>
+        <w:pStyle w:val="ListParagraph"/>
+        <w:numPr>
+          <w:ilvl w:val="0"/>
+          <w:numId w:val="1"/>
+        </w:numPr>
+        <w:rPr>
+          <w:rFonts w:ascii="Times New Roman" w:hAnsi="Times New Roman" w:cs="Times New Roman"/>
+          <w:lang w:val="vi-VN"/>
+        </w:rPr>
+      </w:pPr>
+      <w:r>
+        <w:rPr>
+          <w:rFonts w:ascii="Times New Roman" w:hAnsi="Times New Roman" w:cs="Times New Roman"/>
+          <w:lang w:val="vi-VN"/>
+        </w:rPr>
+        <w:t>Giao diện Details</w:t>
+      </w:r>
+    </w:p>
+    <w:p>
+      <w:pPr>
+        <w:pStyle w:val="ListParagraph"/>
+        <w:rPr>
+          <w:rFonts w:ascii="Times New Roman" w:hAnsi="Times New Roman" w:cs="Times New Roman"/>
+          <w:lang w:val="vi-VN"/>
+        </w:rPr>
+      </w:pPr>
+      <w:r>
+        <w:rPr>
+          <w:rFonts w:ascii="Times New Roman" w:hAnsi="Times New Roman" w:cs="Times New Roman"/>
+          <w:noProof/>
+          <w:lang w:val="vi-VN"/>
+        </w:rPr>
+        <w:drawing>
+          <wp:anchor distT="0" distB="0" distL="114300" distR="114300" simplePos="0" relativeHeight="251666432" behindDoc="0" locked="0" layoutInCell="1" allowOverlap="1">
+            <wp:simplePos x="0" y="0"/>
+            <wp:positionH relativeFrom="column">
+              <wp:posOffset>-44245</wp:posOffset>
+            </wp:positionH>
+            <wp:positionV relativeFrom="paragraph">
+              <wp:posOffset>219505</wp:posOffset>
+            </wp:positionV>
+            <wp:extent cx="5943600" cy="1882140"/>
+            <wp:effectExtent l="0" t="0" r="0" b="0"/>
+            <wp:wrapSquare wrapText="bothSides"/>
+            <wp:docPr id="9" name="Picture 9"/>
+            <wp:cNvGraphicFramePr>
+              <a:graphicFrameLocks xmlns:a="http://schemas.openxmlformats.org/drawingml/2006/main" noChangeAspect="1"/>
+            </wp:cNvGraphicFramePr>
+            <a:graphic xmlns:a="http://schemas.openxmlformats.org/drawingml/2006/main">
+              <a:graphicData uri="http://schemas.openxmlformats.org/drawingml/2006/picture">
+                <pic:pic xmlns:pic="http://schemas.openxmlformats.org/drawingml/2006/picture">
+                  <pic:nvPicPr>
+                    <pic:cNvPr id="9" name="Picture 9"/>
+                    <pic:cNvPicPr/>
+                  </pic:nvPicPr>
+                  <pic:blipFill>
+                    <a:blip r:embed="rId11" cstate="print">
+                      <a:extLst>
+                        <a:ext uri="{28A0092B-C50C-407E-A947-70E740481C1C}">
+                          <a14:useLocalDpi xmlns:a14="http://schemas.microsoft.com/office/drawing/2010/main" val="0"/>
+                        </a:ext>
+                      </a:extLst>
+                    </a:blip>
+                    <a:stretch>
+                      <a:fillRect/>
+                    </a:stretch>
+                  </pic:blipFill>
+                  <pic:spPr>
+                    <a:xfrm>
+                      <a:off x="0" y="0"/>
+                      <a:ext cx="5943600" cy="1882140"/>
+                    </a:xfrm>
+                    <a:prstGeom prst="rect">
+                      <a:avLst/>
+                    </a:prstGeom>
+                  </pic:spPr>
+                </pic:pic>
+              </a:graphicData>
+            </a:graphic>
+            <wp14:sizeRelH relativeFrom="page">
+              <wp14:pctWidth>0</wp14:pctWidth>
+            </wp14:sizeRelH>
+            <wp14:sizeRelV relativeFrom="page">
+              <wp14:pctHeight>0</wp14:pctHeight>
+            </wp14:sizeRelV>
+          </wp:anchor>
+        </w:drawing>
+      </w:r>
+    </w:p>
+    <w:p>
+      <w:pPr>
+        <w:pStyle w:val="ListParagraph"/>
+        <w:rPr>
+          <w:rFonts w:ascii="Times New Roman" w:hAnsi="Times New Roman" w:cs="Times New Roman"/>
+          <w:lang w:val="vi-VN"/>
+        </w:rPr>
+      </w:pPr>
+    </w:p>
+    <w:p>
+      <w:pPr>
+        <w:pStyle w:val="ListParagraph"/>
+        <w:rPr>
+          <w:rFonts w:ascii="Times New Roman" w:hAnsi="Times New Roman" w:cs="Times New Roman"/>
+          <w:lang w:val="vi-VN"/>
+        </w:rPr>
+      </w:pPr>
+    </w:p>
+    <w:p>
+      <w:pPr>
+        <w:pStyle w:val="ListParagraph"/>
+        <w:rPr>
+          <w:rFonts w:ascii="Times New Roman" w:hAnsi="Times New Roman" w:cs="Times New Roman"/>
+          <w:lang w:val="vi-VN"/>
+        </w:rPr>
+      </w:pPr>
+    </w:p>
+    <w:p>
+      <w:pPr>
+        <w:pStyle w:val="ListParagraph"/>
+        <w:rPr>
+          <w:rFonts w:ascii="Times New Roman" w:hAnsi="Times New Roman" w:cs="Times New Roman"/>
+          <w:lang w:val="vi-VN"/>
+        </w:rPr>
+      </w:pPr>
+    </w:p>
+    <w:p>
+      <w:pPr>
+        <w:pStyle w:val="ListParagraph"/>
+        <w:rPr>
+          <w:rFonts w:ascii="Times New Roman" w:hAnsi="Times New Roman" w:cs="Times New Roman"/>
+          <w:lang w:val="vi-VN"/>
+        </w:rPr>
+      </w:pPr>
+    </w:p>
+    <w:p>
+      <w:pPr>
+        <w:pStyle w:val="ListParagraph"/>
+        <w:rPr>
+          <w:rFonts w:ascii="Times New Roman" w:hAnsi="Times New Roman" w:cs="Times New Roman"/>
+          <w:lang w:val="vi-VN"/>
+        </w:rPr>
+      </w:pPr>
+    </w:p>
+    <w:p>
+      <w:pPr>
+        <w:pStyle w:val="ListParagraph"/>
+        <w:numPr>
+          <w:ilvl w:val="0"/>
+          <w:numId w:val="1"/>
+        </w:numPr>
+        <w:rPr>
+          <w:rFonts w:ascii="Times New Roman" w:hAnsi="Times New Roman" w:cs="Times New Roman"/>
+          <w:lang w:val="vi-VN"/>
+        </w:rPr>
+      </w:pPr>
+      <w:r>
+        <w:rPr>
+          <w:rFonts w:ascii="Times New Roman" w:hAnsi="Times New Roman" w:cs="Times New Roman"/>
+          <w:lang w:val="vi-VN"/>
+        </w:rPr>
+        <w:lastRenderedPageBreak/>
+        <w:t>Giao diện Edit</w:t>
+      </w:r>
+    </w:p>
+    <w:p>
+      <w:pPr>
+        <w:ind w:left="360"/>
+        <w:rPr>
+          <w:rFonts w:ascii="Times New Roman" w:hAnsi="Times New Roman" w:cs="Times New Roman"/>
+          <w:lang w:val="vi-VN"/>
+        </w:rPr>
+      </w:pPr>
+      <w:r>
+        <w:rPr>
+          <w:rFonts w:ascii="Times New Roman" w:hAnsi="Times New Roman" w:cs="Times New Roman"/>
+          <w:noProof/>
+          <w:lang w:val="vi-VN"/>
+        </w:rPr>
+        <w:drawing>
+          <wp:anchor distT="0" distB="0" distL="114300" distR="114300" simplePos="0" relativeHeight="251667456" behindDoc="0" locked="0" layoutInCell="1" allowOverlap="1">
+            <wp:simplePos x="0" y="0"/>
+            <wp:positionH relativeFrom="column">
+              <wp:posOffset>-29497</wp:posOffset>
+            </wp:positionH>
+            <wp:positionV relativeFrom="paragraph">
+              <wp:posOffset>179070</wp:posOffset>
+            </wp:positionV>
+            <wp:extent cx="5943600" cy="2101215"/>
+            <wp:effectExtent l="0" t="0" r="0" b="0"/>
+            <wp:wrapSquare wrapText="bothSides"/>
+            <wp:docPr id="10" name="Picture 10"/>
+            <wp:cNvGraphicFramePr>
+              <a:graphicFrameLocks xmlns:a="http://schemas.openxmlformats.org/drawingml/2006/main" noChangeAspect="1"/>
+            </wp:cNvGraphicFramePr>
+            <a:graphic xmlns:a="http://schemas.openxmlformats.org/drawingml/2006/main">
+              <a:graphicData uri="http://schemas.openxmlformats.org/drawingml/2006/picture">
+                <pic:pic xmlns:pic="http://schemas.openxmlformats.org/drawingml/2006/picture">
+                  <pic:nvPicPr>
+                    <pic:cNvPr id="10" name="Picture 10"/>
+                    <pic:cNvPicPr/>
+                  </pic:nvPicPr>
+                  <pic:blipFill>
+                    <a:blip r:embed="rId12" cstate="print">
+                      <a:extLst>
+                        <a:ext uri="{28A0092B-C50C-407E-A947-70E740481C1C}">
+                          <a14:useLocalDpi xmlns:a14="http://schemas.microsoft.com/office/drawing/2010/main" val="0"/>
+                        </a:ext>
+                      </a:extLst>
+                    </a:blip>
+                    <a:stretch>
+                      <a:fillRect/>
+                    </a:stretch>
+                  </pic:blipFill>
+                  <pic:spPr>
+                    <a:xfrm>
+                      <a:off x="0" y="0"/>
+                      <a:ext cx="5943600" cy="2101215"/>
+                    </a:xfrm>
+                    <a:prstGeom prst="rect">
+                      <a:avLst/>
+                    </a:prstGeom>
+                  </pic:spPr>
+                </pic:pic>
+              </a:graphicData>
+            </a:graphic>
+            <wp14:sizeRelH relativeFrom="page">
+              <wp14:pctWidth>0</wp14:pctWidth>
+            </wp14:sizeRelH>
+            <wp14:sizeRelV relativeFrom="page">
+              <wp14:pctHeight>0</wp14:pctHeight>
+            </wp14:sizeRelV>
+          </wp:anchor>
+        </w:drawing>
+      </w:r>
+    </w:p>
+    <w:p>
+      <w:pPr>
+        <w:ind w:left="360"/>
+        <w:rPr>
+          <w:rFonts w:ascii="Times New Roman" w:hAnsi="Times New Roman" w:cs="Times New Roman"/>
+          <w:lang w:val="vi-VN"/>
+        </w:rPr>
+      </w:pPr>
+    </w:p>
+    <w:p>
+      <w:pPr>
+        <w:ind w:left="360"/>
+        <w:rPr>
+          <w:rFonts w:ascii="Times New Roman" w:hAnsi="Times New Roman" w:cs="Times New Roman"/>
+          <w:lang w:val="vi-VN"/>
+        </w:rPr>
+      </w:pPr>
+      <w:r>
+        <w:rPr>
+          <w:rFonts w:ascii="Times New Roman" w:hAnsi="Times New Roman" w:cs="Times New Roman"/>
+          <w:noProof/>
+          <w:lang w:val="vi-VN"/>
+        </w:rPr>
+        <w:drawing>
+          <wp:anchor distT="0" distB="0" distL="114300" distR="114300" simplePos="0" relativeHeight="251668480" behindDoc="0" locked="0" layoutInCell="1" allowOverlap="1">
+            <wp:simplePos x="0" y="0"/>
+            <wp:positionH relativeFrom="column">
+              <wp:posOffset>-29210</wp:posOffset>
+            </wp:positionH>
+            <wp:positionV relativeFrom="paragraph">
+              <wp:posOffset>628711</wp:posOffset>
+            </wp:positionV>
+            <wp:extent cx="5943600" cy="2821940"/>
+            <wp:effectExtent l="0" t="0" r="0" b="0"/>
+            <wp:wrapSquare wrapText="bothSides"/>
+            <wp:docPr id="11" name="Picture 11"/>
+            <wp:cNvGraphicFramePr>
+              <a:graphicFrameLocks xmlns:a="http://schemas.openxmlformats.org/drawingml/2006/main" noChangeAspect="1"/>
+            </wp:cNvGraphicFramePr>
+            <a:graphic xmlns:a="http://schemas.openxmlformats.org/drawingml/2006/main">
+              <a:graphicData uri="http://schemas.openxmlformats.org/drawingml/2006/picture">
+                <pic:pic xmlns:pic="http://schemas.openxmlformats.org/drawingml/2006/picture">
+                  <pic:nvPicPr>
+                    <pic:cNvPr id="11" name="Picture 11"/>
+                    <pic:cNvPicPr/>
+                  </pic:nvPicPr>
+                  <pic:blipFill>
+                    <a:blip r:embed="rId13" cstate="print">
+                      <a:extLst>
+                        <a:ext uri="{28A0092B-C50C-407E-A947-70E740481C1C}">
+                          <a14:useLocalDpi xmlns:a14="http://schemas.microsoft.com/office/drawing/2010/main" val="0"/>
+                        </a:ext>
+                      </a:extLst>
+                    </a:blip>
+                    <a:stretch>
+                      <a:fillRect/>
+                    </a:stretch>
+                  </pic:blipFill>
+                  <pic:spPr>
+                    <a:xfrm>
+                      <a:off x="0" y="0"/>
+                      <a:ext cx="5943600" cy="2821940"/>
+                    </a:xfrm>
+                    <a:prstGeom prst="rect">
+                      <a:avLst/>
+                    </a:prstGeom>
+                  </pic:spPr>
+                </pic:pic>
+              </a:graphicData>
+            </a:graphic>
+            <wp14:sizeRelH relativeFrom="page">
+              <wp14:pctWidth>0</wp14:pctWidth>
+            </wp14:sizeRelH>
+            <wp14:sizeRelV relativeFrom="page">
+              <wp14:pctHeight>0</wp14:pctHeight>
+            </wp14:sizeRelV>
+          </wp:anchor>
+        </w:drawing>
+      </w:r>
+    </w:p>
+    <w:p>
+      <w:pPr>
+        <w:rPr>
+          <w:rFonts w:ascii="Times New Roman" w:hAnsi="Times New Roman" w:cs="Times New Roman"/>
+          <w:lang w:val="vi-VN"/>
+        </w:rPr>
+      </w:pPr>
+    </w:p>
+    <w:p>
+      <w:pPr>
+        <w:pStyle w:val="ListParagraph"/>
+        <w:numPr>
+          <w:ilvl w:val="0"/>
+          <w:numId w:val="1"/>
+        </w:numPr>
+        <w:rPr>
+          <w:rFonts w:ascii="Times New Roman" w:hAnsi="Times New Roman" w:cs="Times New Roman"/>
+          <w:lang w:val="vi-VN"/>
+        </w:rPr>
+      </w:pPr>
+      <w:r>
+        <w:rPr>
+          <w:rFonts w:ascii="Times New Roman" w:hAnsi="Times New Roman" w:cs="Times New Roman"/>
+          <w:lang w:val="vi-VN"/>
+        </w:rPr>
+        <w:t>Giao diện khi thêm sách thành công</w:t>
+      </w:r>
+    </w:p>
+    <w:p>
+      <w:pPr>
+        <w:rPr>
+          <w:rFonts w:ascii="Times New Roman" w:hAnsi="Times New Roman" w:cs="Times New Roman"/>
+          <w:lang w:val="vi-VN"/>
+        </w:rPr>
+      </w:pPr>
+    </w:p>
+    <w:p>
+      <w:pPr>
+        <w:rPr>
+          <w:rFonts w:ascii="Times New Roman" w:hAnsi="Times New Roman" w:cs="Times New Roman"/>
+          <w:lang w:val="vi-VN"/>
+        </w:rPr>
+      </w:pPr>
+    </w:p>
+    <w:p>
+      <w:pPr>
+        <w:rPr>
+          <w:rFonts w:ascii="Times New Roman" w:hAnsi="Times New Roman" w:cs="Times New Roman"/>
+          <w:lang w:val="vi-VN"/>
+        </w:rPr>
+      </w:pPr>
+    </w:p>
+    <w:p>
+      <w:pPr>
+        <w:rPr>
+          <w:rFonts w:ascii="Times New Roman" w:hAnsi="Times New Roman" w:cs="Times New Roman"/>
+          <w:lang w:val="vi-VN"/>
+        </w:rPr>
+      </w:pPr>
+    </w:p>
+    <w:p>
+      <w:pPr>
+        <w:rPr>
+          <w:rFonts w:ascii="Times New Roman" w:hAnsi="Times New Roman" w:cs="Times New Roman"/>
+          <w:lang w:val="vi-VN"/>
+        </w:rPr>
+      </w:pPr>
+    </w:p>
+    <w:p>
+      <w:pPr>
+        <w:rPr>
+          <w:rFonts w:ascii="Times New Roman" w:hAnsi="Times New Roman" w:cs="Times New Roman"/>
+          <w:lang w:val="vi-VN"/>
+        </w:rPr>
+      </w:pPr>
+    </w:p>
+    <w:p>
+      <w:pPr>
+        <w:rPr>
+          <w:rFonts w:ascii="Times New Roman" w:hAnsi="Times New Roman" w:cs="Times New Roman"/>
+          <w:lang w:val="vi-VN"/>
+        </w:rPr>
+      </w:pPr>
+    </w:p>
+    <w:p>
+      <w:pPr>
+        <w:rPr>
+          <w:rFonts w:ascii="Times New Roman" w:hAnsi="Times New Roman" w:cs="Times New Roman"/>
+          <w:lang w:val="vi-VN"/>
+        </w:rPr>
+      </w:pPr>
+    </w:p>
+    <w:p>
+      <w:pPr>
+        <w:rPr>
+          <w:rFonts w:ascii="Times New Roman" w:hAnsi="Times New Roman" w:cs="Times New Roman"/>
+          <w:lang w:val="vi-VN"/>
+        </w:rPr>
+      </w:pPr>
+    </w:p>
+    <w:p>
+      <w:pPr>
+        <w:rPr>
+          <w:rFonts w:ascii="Times New Roman" w:hAnsi="Times New Roman" w:cs="Times New Roman"/>
+          <w:lang w:val="vi-VN"/>
+        </w:rPr>
+      </w:pPr>
+    </w:p>
+    <w:p>
+      <w:pPr>
+        <w:rPr>
+          <w:rFonts w:ascii="Times New Roman" w:hAnsi="Times New Roman" w:cs="Times New Roman"/>
+          <w:lang w:val="vi-VN"/>
+        </w:rPr>
+      </w:pPr>
+    </w:p>
+    <w:p>
+      <w:pPr>
+        <w:rPr>
+          <w:rFonts w:ascii="Times New Roman" w:hAnsi="Times New Roman" w:cs="Times New Roman"/>
+          <w:lang w:val="vi-VN"/>
+        </w:rPr>
+      </w:pPr>
+    </w:p>
+    <w:p>
+      <w:pPr>
+        <w:pStyle w:val="ListParagraph"/>
+        <w:numPr>
+          <w:ilvl w:val="0"/>
+          <w:numId w:val="1"/>
+        </w:numPr>
+        <w:rPr>
+          <w:rFonts w:ascii="Times New Roman" w:hAnsi="Times New Roman" w:cs="Times New Roman"/>
+          <w:lang w:val="vi-VN"/>
+        </w:rPr>
+      </w:pPr>
+      <w:r>
+        <w:rPr>
+          <w:rFonts w:ascii="Times New Roman" w:hAnsi="Times New Roman" w:cs="Times New Roman"/>
+          <w:lang w:val="vi-VN"/>
+        </w:rPr>
+        <w:lastRenderedPageBreak/>
+        <w:t>Khi bấm vào Delete</w:t>
+      </w:r>
+    </w:p>
+    <w:p>
+      <w:pPr>
+        <w:rPr>
+          <w:rFonts w:ascii="Times New Roman" w:hAnsi="Times New Roman" w:cs="Times New Roman"/>
+          <w:lang w:val="vi-VN"/>
+        </w:rPr>
+      </w:pPr>
+    </w:p>
+    <w:p>
+      <w:pPr>
+        <w:rPr>
+          <w:rFonts w:ascii="Times New Roman" w:hAnsi="Times New Roman" w:cs="Times New Roman"/>
+          <w:lang w:val="vi-VN"/>
+        </w:rPr>
+      </w:pPr>
+      <w:r>
+        <w:rPr>
+          <w:rFonts w:ascii="Times New Roman" w:hAnsi="Times New Roman" w:cs="Times New Roman"/>
+          <w:noProof/>
+          <w:lang w:val="vi-VN"/>
+        </w:rPr>
+        <w:drawing>
+          <wp:inline distT="0" distB="0" distL="0" distR="0">
+            <wp:extent cx="5943600" cy="2644775"/>
+            <wp:effectExtent l="0" t="0" r="0" b="0"/>
+            <wp:docPr id="12" name="Picture 12"/>
+            <wp:cNvGraphicFramePr>
+              <a:graphicFrameLocks xmlns:a="http://schemas.openxmlformats.org/drawingml/2006/main" noChangeAspect="1"/>
+            </wp:cNvGraphicFramePr>
+            <a:graphic xmlns:a="http://schemas.openxmlformats.org/drawingml/2006/main">
+              <a:graphicData uri="http://schemas.openxmlformats.org/drawingml/2006/picture">
+                <pic:pic xmlns:pic="http://schemas.openxmlformats.org/drawingml/2006/picture">
+                  <pic:nvPicPr>
+                    <pic:cNvPr id="12" name="Picture 12"/>
+                    <pic:cNvPicPr/>
+                  </pic:nvPicPr>
+                  <pic:blipFill>
+                    <a:blip r:embed="rId14" cstate="print">
+                      <a:extLst>
+                        <a:ext uri="{28A0092B-C50C-407E-A947-70E740481C1C}">
+                          <a14:useLocalDpi xmlns:a14="http://schemas.microsoft.com/office/drawing/2010/main" val="0"/>
+                        </a:ext>
+                      </a:extLst>
+                    </a:blip>
+                    <a:stretch>
+                      <a:fillRect/>
+                    </a:stretch>
+                  </pic:blipFill>
+                  <pic:spPr>
+                    <a:xfrm>
+                      <a:off x="0" y="0"/>
+                      <a:ext cx="5943600" cy="2644775"/>
+                    </a:xfrm>
+                    <a:prstGeom prst="rect">
+                      <a:avLst/>
+                    </a:prstGeom>
+                  </pic:spPr>
+                </pic:pic>
+              </a:graphicData>
+            </a:graphic>
+          </wp:inline>
+        </w:drawing>
+      </w:r>
+    </w:p>
+    <w:p>
+      <w:pPr>
+        <w:rPr>
+          <w:rFonts w:ascii="Times New Roman" w:hAnsi="Times New Roman" w:cs="Times New Roman"/>
+          <w:lang w:val="vi-VN"/>
+        </w:rPr>
+      </w:pPr>
+    </w:p>
+    <w:p>
+      <w:pPr>
+        <w:rPr>
+          <w:rFonts w:ascii="Times New Roman" w:hAnsi="Times New Roman" w:cs="Times New Roman"/>
+          <w:lang w:val="vi-VN"/>
+        </w:rPr>
+      </w:pPr>
+    </w:p>
+    <w:p>
+      <w:pPr>
+        <w:rPr>
+          <w:rFonts w:ascii="Times New Roman" w:hAnsi="Times New Roman" w:cs="Times New Roman"/>
+          <w:lang w:val="vi-VN"/>
+        </w:rPr>
+      </w:pPr>
+    </w:p>
+    <w:p>
+      <w:pPr>
+        <w:rPr>
+          <w:rFonts w:ascii="Times New Roman" w:hAnsi="Times New Roman" w:cs="Times New Roman"/>
+          <w:lang w:val="vi-VN"/>
+        </w:rPr>
+      </w:pPr>
+    </w:p>
+    <w:p>
+      <w:pPr>
+        <w:rPr>
+          <w:rFonts w:ascii="Times New Roman" w:hAnsi="Times New Roman" w:cs="Times New Roman"/>
+          <w:lang w:val="vi-VN"/>
+        </w:rPr>
+      </w:pPr>
+    </w:p>
+    <w:p>
+      <w:pPr>
+        <w:rPr>
+          <w:rFonts w:ascii="Times New Roman" w:hAnsi="Times New Roman" w:cs="Times New Roman"/>
+          <w:lang w:val="vi-VN"/>
+        </w:rPr>
+      </w:pPr>
+    </w:p>
+    <w:p>
+      <w:pPr>
+        <w:rPr>
+          <w:rFonts w:ascii="Times New Roman" w:hAnsi="Times New Roman" w:cs="Times New Roman"/>
+          <w:lang w:val="vi-VN"/>
+        </w:rPr>
+      </w:pPr>
+    </w:p>
+    <w:p>
+      <w:pPr>
+        <w:rPr>
+          <w:rFonts w:ascii="Times New Roman" w:hAnsi="Times New Roman" w:cs="Times New Roman"/>
+          <w:lang w:val="vi-VN"/>
+        </w:rPr>
+      </w:pPr>
+    </w:p>
+    <w:p>
+      <w:pPr>
+        <w:rPr>
+          <w:rFonts w:ascii="Times New Roman" w:hAnsi="Times New Roman" w:cs="Times New Roman"/>
+          <w:lang w:val="vi-VN"/>
+        </w:rPr>
+      </w:pPr>
+    </w:p>
+    <w:p>
+      <w:pPr>
+        <w:rPr>
+          <w:rFonts w:ascii="Times New Roman" w:hAnsi="Times New Roman" w:cs="Times New Roman"/>
+          <w:lang w:val="vi-VN"/>
+        </w:rPr>
+      </w:pPr>
+    </w:p>
+    <w:p>
+      <w:pPr>
         <w:rPr>
           <w:rFonts w:ascii="Times New Roman" w:hAnsi="Times New Roman" w:cs="Times New Roman"/>
           <w:lang w:val="vi-VN"/>

</xml_diff>